<commit_message>
Fout uit aggregate gehaald en afronden toegevoegd.
</commit_message>
<xml_diff>
--- a/Experimenteren processmapR/Test_RefundProcess_voor_Narekenen.docx
+++ b/Experimenteren processmapR/Test_RefundProcess_voor_Narekenen.docx
@@ -1475,6 +1475,17 @@
       </w:pPr>
       <w:r>
         <w:rPr>
+          <w:rStyle w:val="VerbatimChar"/>
+        </w:rPr>
+        <w:t xml:space="preserve">## Joining, by = c("act", "next_act")</w:t>
+      </w:r>
+    </w:p>
+    <w:p>
+      <w:pPr>
+        <w:pStyle w:val="SourceCode"/>
+      </w:pPr>
+      <w:r>
+        <w:rPr>
           <w:rStyle w:val="NormalTok"/>
         </w:rPr>
         <w:t xml:space="preserve">map &lt;-</w:t>
@@ -1934,6 +1945,17 @@
           <w:rStyle w:val="NormalTok"/>
         </w:rPr>
         <w:t xml:space="preserve">)) </w:t>
+      </w:r>
+    </w:p>
+    <w:p>
+      <w:pPr>
+        <w:pStyle w:val="SourceCode"/>
+      </w:pPr>
+      <w:r>
+        <w:rPr>
+          <w:rStyle w:val="VerbatimChar"/>
+        </w:rPr>
+        <w:t xml:space="preserve">## `clear_selection()` INFO: no existing selection to clear; graph unchanged</w:t>
       </w:r>
     </w:p>
     <w:p>
@@ -2331,6 +2353,17 @@
       </w:pPr>
       <w:r>
         <w:rPr>
+          <w:rStyle w:val="VerbatimChar"/>
+        </w:rPr>
+        <w:t xml:space="preserve">## Joining, by = c("act", "next_act")</w:t>
+      </w:r>
+    </w:p>
+    <w:p>
+      <w:pPr>
+        <w:pStyle w:val="SourceCode"/>
+      </w:pPr>
+      <w:r>
+        <w:rPr>
           <w:rStyle w:val="NormalTok"/>
         </w:rPr>
         <w:t xml:space="preserve">map &lt;-</w:t>
@@ -2800,6 +2833,17 @@
         <w:rPr>
           <w:rStyle w:val="VerbatimChar"/>
         </w:rPr>
+        <w:t xml:space="preserve">## `clear_selection()` INFO: no existing selection to clear; graph unchanged</w:t>
+      </w:r>
+    </w:p>
+    <w:p>
+      <w:pPr>
+        <w:pStyle w:val="SourceCode"/>
+      </w:pPr>
+      <w:r>
+        <w:rPr>
+          <w:rStyle w:val="VerbatimChar"/>
+        </w:rPr>
         <w:t xml:space="preserve">## `select_nodes()` INFO: created a new selection of 1 node</w:t>
       </w:r>
     </w:p>
@@ -2878,7 +2922,7 @@
         <w:rPr>
           <w:rStyle w:val="StringTok"/>
         </w:rPr>
-        <w:t xml:space="preserve">"Z:/Dump/Map met performance.svg"</w:t>
+        <w:t xml:space="preserve">"Z:/Dump/Map met performance1.svg"</w:t>
       </w:r>
       <w:r>
         <w:rPr>
@@ -2918,14 +2962,14 @@
       <w:r>
         <w:drawing>
           <wp:inline>
-            <wp:extent cx="2714625" cy="7667625"/>
+            <wp:extent cx="2143125" cy="7477125"/>
             <wp:effectExtent b="0" l="0" r="0" t="0"/>
             <wp:docPr descr="" title="" id="1" name="Picture"/>
             <a:graphic>
               <a:graphicData uri="http://schemas.openxmlformats.org/drawingml/2006/picture">
                 <pic:pic>
                   <pic:nvPicPr>
-                    <pic:cNvPr descr="Z:/Dump/Map%20met%20performance.svg" id="0" name="Picture"/>
+                    <pic:cNvPr descr="Z:/Dump/Map%20met%20performance1.svg" id="0" name="Picture"/>
                     <pic:cNvPicPr>
                       <a:picLocks noChangeArrowheads="1" noChangeAspect="1"/>
                     </pic:cNvPicPr>
@@ -2939,7 +2983,7 @@
                   <pic:spPr bwMode="auto">
                     <a:xfrm>
                       <a:off x="0" y="0"/>
-                      <a:ext cx="2714625" cy="7667625"/>
+                      <a:ext cx="2143125" cy="7477125"/>
                     </a:xfrm>
                     <a:prstGeom prst="rect">
                       <a:avLst/>
@@ -3394,6 +3438,17 @@
     </w:p>
     <w:p>
       <w:pPr>
+        <w:pStyle w:val="SourceCode"/>
+      </w:pPr>
+      <w:r>
+        <w:rPr>
+          <w:rStyle w:val="VerbatimChar"/>
+        </w:rPr>
+        <w:t xml:space="preserve">## Joining, by = c("act", "next_act")</w:t>
+      </w:r>
+    </w:p>
+    <w:p>
+      <w:pPr>
         <w:pStyle w:val="Heading1"/>
       </w:pPr>
       <w:bookmarkStart w:id="27" w:name="map-met-xxx2"/>
@@ -3867,6 +3922,17 @@
           <w:rStyle w:val="NormalTok"/>
         </w:rPr>
         <w:t xml:space="preserve">))</w:t>
+      </w:r>
+    </w:p>
+    <w:p>
+      <w:pPr>
+        <w:pStyle w:val="SourceCode"/>
+      </w:pPr>
+      <w:r>
+        <w:rPr>
+          <w:rStyle w:val="VerbatimChar"/>
+        </w:rPr>
+        <w:t xml:space="preserve">## `clear_selection()` INFO: no existing selection to clear; graph unchanged</w:t>
       </w:r>
     </w:p>
     <w:p>
@@ -3995,7 +4061,7 @@
       <w:r>
         <w:drawing>
           <wp:inline>
-            <wp:extent cx="3124200" cy="10029825"/>
+            <wp:extent cx="2209800" cy="7477125"/>
             <wp:effectExtent b="0" l="0" r="0" t="0"/>
             <wp:docPr descr="" title="" id="1" name="Picture"/>
             <a:graphic>
@@ -4016,7 +4082,7 @@
                   <pic:spPr bwMode="auto">
                     <a:xfrm>
                       <a:off x="0" y="0"/>
-                      <a:ext cx="3124200" cy="10029825"/>
+                      <a:ext cx="2209800" cy="7477125"/>
                     </a:xfrm>
                     <a:prstGeom prst="rect">
                       <a:avLst/>
@@ -4532,36 +4598,7 @@
         <w:rPr>
           <w:rStyle w:val="VerbatimChar"/>
         </w:rPr>
-        <w:t xml:space="preserve">## `select_nodes()` INFO: modified an existing selection of 1 node:</w:t>
-      </w:r>
-      <w:r>
-        <w:br w:type="textWrapping"/>
-      </w:r>
-      <w:r>
-        <w:rPr>
-          <w:rStyle w:val="VerbatimChar"/>
-        </w:rPr>
-        <w:t xml:space="preserve">## * 2 nodes are now in the active selection</w:t>
-      </w:r>
-      <w:r>
-        <w:br w:type="textWrapping"/>
-      </w:r>
-      <w:r>
-        <w:rPr>
-          <w:rStyle w:val="VerbatimChar"/>
-        </w:rPr>
-        <w:t xml:space="preserve">## * used the `union` set operation</w:t>
-      </w:r>
-    </w:p>
-    <w:p>
-      <w:pPr>
-        <w:pStyle w:val="SourceCode"/>
-      </w:pPr>
-      <w:r>
-        <w:rPr>
-          <w:rStyle w:val="VerbatimChar"/>
-        </w:rPr>
-        <w:t xml:space="preserve">## `clear_selection()` INFO: cleared an existing selection of 2 nodes</w:t>
+        <w:t xml:space="preserve">## `clear_selection()` INFO: cleared an existing selection of 1 node</w:t>
       </w:r>
     </w:p>
     <w:p>
@@ -4577,6 +4614,28 @@
     </w:p>
     <w:p>
       <w:pPr>
+        <w:pStyle w:val="SourceCode"/>
+      </w:pPr>
+      <w:r>
+        <w:rPr>
+          <w:rStyle w:val="VerbatimChar"/>
+        </w:rPr>
+        <w:t xml:space="preserve">## `clear_selection()` INFO: cleared an existing selection of 1 node</w:t>
+      </w:r>
+    </w:p>
+    <w:p>
+      <w:pPr>
+        <w:pStyle w:val="SourceCode"/>
+      </w:pPr>
+      <w:r>
+        <w:rPr>
+          <w:rStyle w:val="VerbatimChar"/>
+        </w:rPr>
+        <w:t xml:space="preserve">## `select_nodes()` INFO: created a new selection of 1 node</w:t>
+      </w:r>
+    </w:p>
+    <w:p>
+      <w:pPr>
         <w:pStyle w:val="Heading1"/>
       </w:pPr>
       <w:bookmarkStart w:id="30" w:name="map-met-max-en-perf"/>
@@ -5011,6 +5070,17 @@
     </w:p>
     <w:p>
       <w:pPr>
+        <w:pStyle w:val="SourceCode"/>
+      </w:pPr>
+      <w:r>
+        <w:rPr>
+          <w:rStyle w:val="VerbatimChar"/>
+        </w:rPr>
+        <w:t xml:space="preserve">## Joining, by = c("act", "next_act")</w:t>
+      </w:r>
+    </w:p>
+    <w:p>
+      <w:pPr>
         <w:pStyle w:val="Heading1"/>
       </w:pPr>
       <w:bookmarkStart w:id="31" w:name="map-met-xxx2-1"/>
@@ -5494,6 +5564,17 @@
         <w:rPr>
           <w:rStyle w:val="VerbatimChar"/>
         </w:rPr>
+        <w:t xml:space="preserve">## `clear_selection()` INFO: no existing selection to clear; graph unchanged</w:t>
+      </w:r>
+    </w:p>
+    <w:p>
+      <w:pPr>
+        <w:pStyle w:val="SourceCode"/>
+      </w:pPr>
+      <w:r>
+        <w:rPr>
+          <w:rStyle w:val="VerbatimChar"/>
+        </w:rPr>
         <w:t xml:space="preserve">## `select_nodes()` INFO: created a new selection of 1 node</w:t>
       </w:r>
     </w:p>
@@ -5572,7 +5653,7 @@
         <w:rPr>
           <w:rStyle w:val="StringTok"/>
         </w:rPr>
-        <w:t xml:space="preserve">"Z:/Dump/Map met xxx2.svg"</w:t>
+        <w:t xml:space="preserve">"Z:/Dump/Map met xxx22.svg"</w:t>
       </w:r>
       <w:r>
         <w:rPr>
@@ -5612,20 +5693,20 @@
       <w:r>
         <w:drawing>
           <wp:inline>
-            <wp:extent cx="3124200" cy="10029825"/>
+            <wp:extent cx="2209800" cy="9725025"/>
             <wp:effectExtent b="0" l="0" r="0" t="0"/>
             <wp:docPr descr="" title="" id="1" name="Picture"/>
             <a:graphic>
               <a:graphicData uri="http://schemas.openxmlformats.org/drawingml/2006/picture">
                 <pic:pic>
                   <pic:nvPicPr>
-                    <pic:cNvPr descr="Z:/Dump/Map%20met%20xxx2.svg" id="0" name="Picture"/>
+                    <pic:cNvPr descr="Z:/Dump/Map%20met%20xxx22.svg" id="0" name="Picture"/>
                     <pic:cNvPicPr>
                       <a:picLocks noChangeArrowheads="1" noChangeAspect="1"/>
                     </pic:cNvPicPr>
                   </pic:nvPicPr>
                   <pic:blipFill>
-                    <a:blip r:embed="rId28"/>
+                    <a:blip r:embed="rId32"/>
                     <a:stretch>
                       <a:fillRect/>
                     </a:stretch>
@@ -5633,7 +5714,7 @@
                   <pic:spPr bwMode="auto">
                     <a:xfrm>
                       <a:off x="0" y="0"/>
-                      <a:ext cx="3124200" cy="10029825"/>
+                      <a:ext cx="2209800" cy="9725025"/>
                     </a:xfrm>
                     <a:prstGeom prst="rect">
                       <a:avLst/>
@@ -5656,11 +5737,11 @@
       <w:pPr>
         <w:pStyle w:val="Heading1"/>
       </w:pPr>
-      <w:bookmarkStart w:id="32" w:name="xxx1xxx2activiteit-1"/>
+      <w:bookmarkStart w:id="33" w:name="xxx1xxx2activiteit-1"/>
       <w:r>
         <w:t xml:space="preserve">xxx1xxx2activiteit</w:t>
       </w:r>
-      <w:bookmarkEnd w:id="32"/>
+      <w:bookmarkEnd w:id="33"/>
     </w:p>
     <w:p>
       <w:pPr>
@@ -6149,36 +6230,29 @@
         <w:rPr>
           <w:rStyle w:val="VerbatimChar"/>
         </w:rPr>
-        <w:t xml:space="preserve">## `select_nodes()` INFO: modified an existing selection of 1 node:</w:t>
-      </w:r>
-      <w:r>
-        <w:br w:type="textWrapping"/>
-      </w:r>
-      <w:r>
-        <w:rPr>
-          <w:rStyle w:val="VerbatimChar"/>
-        </w:rPr>
-        <w:t xml:space="preserve">## * 2 nodes are now in the active selection</w:t>
-      </w:r>
-      <w:r>
-        <w:br w:type="textWrapping"/>
-      </w:r>
-      <w:r>
-        <w:rPr>
-          <w:rStyle w:val="VerbatimChar"/>
-        </w:rPr>
-        <w:t xml:space="preserve">## * used the `union` set operation</w:t>
-      </w:r>
-    </w:p>
-    <w:p>
-      <w:pPr>
-        <w:pStyle w:val="SourceCode"/>
-      </w:pPr>
-      <w:r>
-        <w:rPr>
-          <w:rStyle w:val="VerbatimChar"/>
-        </w:rPr>
-        <w:t xml:space="preserve">## `clear_selection()` INFO: cleared an existing selection of 2 nodes</w:t>
+        <w:t xml:space="preserve">## `clear_selection()` INFO: cleared an existing selection of 1 node</w:t>
+      </w:r>
+    </w:p>
+    <w:p>
+      <w:pPr>
+        <w:pStyle w:val="SourceCode"/>
+      </w:pPr>
+      <w:r>
+        <w:rPr>
+          <w:rStyle w:val="VerbatimChar"/>
+        </w:rPr>
+        <w:t xml:space="preserve">## `select_nodes()` INFO: created a new selection of 1 node</w:t>
+      </w:r>
+    </w:p>
+    <w:p>
+      <w:pPr>
+        <w:pStyle w:val="SourceCode"/>
+      </w:pPr>
+      <w:r>
+        <w:rPr>
+          <w:rStyle w:val="VerbatimChar"/>
+        </w:rPr>
+        <w:t xml:space="preserve">## `clear_selection()` INFO: cleared an existing selection of 1 node</w:t>
       </w:r>
     </w:p>
     <w:p>
@@ -6282,7 +6356,7 @@
       <w:r>
         <w:drawing>
           <wp:inline>
-            <wp:extent cx="3143250" cy="10487025"/>
+            <wp:extent cx="2257425" cy="10191750"/>
             <wp:effectExtent b="0" l="0" r="0" t="0"/>
             <wp:docPr descr="" title="" id="1" name="Picture"/>
             <a:graphic>
@@ -6295,7 +6369,7 @@
                     </pic:cNvPicPr>
                   </pic:nvPicPr>
                   <pic:blipFill>
-                    <a:blip r:embed="rId33"/>
+                    <a:blip r:embed="rId34"/>
                     <a:stretch>
                       <a:fillRect/>
                     </a:stretch>
@@ -6303,7 +6377,7 @@
                   <pic:spPr bwMode="auto">
                     <a:xfrm>
                       <a:off x="0" y="0"/>
-                      <a:ext cx="3143250" cy="10487025"/>
+                      <a:ext cx="2257425" cy="10191750"/>
                     </a:xfrm>
                     <a:prstGeom prst="rect">
                       <a:avLst/>
@@ -6326,11 +6400,11 @@
       <w:pPr>
         <w:pStyle w:val="Heading1"/>
       </w:pPr>
-      <w:bookmarkStart w:id="34" w:name="xxx2-blind"/>
+      <w:bookmarkStart w:id="35" w:name="xxx2-blind"/>
       <w:r>
         <w:t xml:space="preserve">xxx2 blind</w:t>
       </w:r>
-      <w:bookmarkEnd w:id="34"/>
+      <w:bookmarkEnd w:id="35"/>
     </w:p>
     <w:p>
       <w:pPr>
@@ -6759,36 +6833,29 @@
         <w:rPr>
           <w:rStyle w:val="VerbatimChar"/>
         </w:rPr>
-        <w:t xml:space="preserve">## `select_nodes()` INFO: modified an existing selection of 1 node:</w:t>
-      </w:r>
-      <w:r>
-        <w:br w:type="textWrapping"/>
-      </w:r>
-      <w:r>
-        <w:rPr>
-          <w:rStyle w:val="VerbatimChar"/>
-        </w:rPr>
-        <w:t xml:space="preserve">## * 2 nodes are now in the active selection</w:t>
-      </w:r>
-      <w:r>
-        <w:br w:type="textWrapping"/>
-      </w:r>
-      <w:r>
-        <w:rPr>
-          <w:rStyle w:val="VerbatimChar"/>
-        </w:rPr>
-        <w:t xml:space="preserve">## * used the `union` set operation</w:t>
-      </w:r>
-    </w:p>
-    <w:p>
-      <w:pPr>
-        <w:pStyle w:val="SourceCode"/>
-      </w:pPr>
-      <w:r>
-        <w:rPr>
-          <w:rStyle w:val="VerbatimChar"/>
-        </w:rPr>
-        <w:t xml:space="preserve">## `clear_selection()` INFO: cleared an existing selection of 2 nodes</w:t>
+        <w:t xml:space="preserve">## `clear_selection()` INFO: cleared an existing selection of 1 node</w:t>
+      </w:r>
+    </w:p>
+    <w:p>
+      <w:pPr>
+        <w:pStyle w:val="SourceCode"/>
+      </w:pPr>
+      <w:r>
+        <w:rPr>
+          <w:rStyle w:val="VerbatimChar"/>
+        </w:rPr>
+        <w:t xml:space="preserve">## `select_nodes()` INFO: created a new selection of 1 node</w:t>
+      </w:r>
+    </w:p>
+    <w:p>
+      <w:pPr>
+        <w:pStyle w:val="SourceCode"/>
+      </w:pPr>
+      <w:r>
+        <w:rPr>
+          <w:rStyle w:val="VerbatimChar"/>
+        </w:rPr>
+        <w:t xml:space="preserve">## `clear_selection()` INFO: cleared an existing selection of 1 node</w:t>
       </w:r>
     </w:p>
     <w:p>
@@ -6905,7 +6972,7 @@
                     </pic:cNvPicPr>
                   </pic:nvPicPr>
                   <pic:blipFill>
-                    <a:blip r:embed="rId35"/>
+                    <a:blip r:embed="rId36"/>
                     <a:stretch>
                       <a:fillRect/>
                     </a:stretch>

</xml_diff>